<commit_message>
after eject, set Less sucessfully
</commit_message>
<xml_diff>
--- a/Note.docx
+++ b/Note.docx
@@ -135,15 +135,7 @@
         <w:t>g</w:t>
       </w:r>
       <w:r>
-        <w:t xml:space="preserve">it </w:t>
-      </w:r>
-      <w:proofErr w:type="gramStart"/>
-      <w:r>
-        <w:t>add .</w:t>
-      </w:r>
-      <w:proofErr w:type="gramEnd"/>
-      <w:r>
-        <w:t>, git commit -m ‘***’, git push origin master</w:t>
+        <w:t>it add ., git commit -m ‘***’, git push origin master</w:t>
       </w:r>
       <w:r>
         <w:rPr>
@@ -1076,6 +1068,162 @@
           <w:rFonts w:hint="eastAsia"/>
         </w:rPr>
         <w:t>的那种文件；</w:t>
+      </w:r>
+    </w:p>
+    <w:p>
+      <w:pPr>
+        <w:pStyle w:val="ListParagraph"/>
+        <w:numPr>
+          <w:ilvl w:val="0"/>
+          <w:numId w:val="1"/>
+        </w:numPr>
+      </w:pPr>
+      <w:r>
+        <w:rPr>
+          <w:rFonts w:hint="eastAsia"/>
+        </w:rPr>
+        <w:t>解包并配置</w:t>
+      </w:r>
+      <w:r>
+        <w:rPr>
+          <w:rFonts w:hint="eastAsia"/>
+        </w:rPr>
+        <w:t>L</w:t>
+      </w:r>
+      <w:r>
+        <w:t>ESS</w:t>
+      </w:r>
+      <w:r>
+        <w:rPr>
+          <w:rFonts w:hint="eastAsia"/>
+        </w:rPr>
+        <w:t>这一步，要仔细看看视频，跟着视频做。我是重新</w:t>
+      </w:r>
+      <w:proofErr w:type="spellStart"/>
+      <w:r>
+        <w:rPr>
+          <w:rFonts w:hint="eastAsia"/>
+        </w:rPr>
+        <w:t>npm</w:t>
+      </w:r>
+      <w:proofErr w:type="spellEnd"/>
+      <w:r>
+        <w:t xml:space="preserve"> install less </w:t>
+      </w:r>
+      <w:hyperlink r:id="rId15" w:history="1">
+        <w:r>
+          <w:rPr>
+            <w:rStyle w:val="Hyperlink"/>
+          </w:rPr>
+          <w:t>less-loader@6.0.0</w:t>
+        </w:r>
+      </w:hyperlink>
+      <w:r>
+        <w:t xml:space="preserve"> –save-dev, </w:t>
+      </w:r>
+      <w:r>
+        <w:rPr>
+          <w:rFonts w:hint="eastAsia"/>
+        </w:rPr>
+        <w:t>然后</w:t>
+      </w:r>
+      <w:proofErr w:type="spellStart"/>
+      <w:r>
+        <w:rPr>
+          <w:rFonts w:hint="eastAsia"/>
+        </w:rPr>
+        <w:t>n</w:t>
+      </w:r>
+      <w:r>
+        <w:t>pm</w:t>
+      </w:r>
+      <w:proofErr w:type="spellEnd"/>
+      <w:r>
+        <w:t xml:space="preserve"> run </w:t>
+      </w:r>
+      <w:proofErr w:type="gramStart"/>
+      <w:r>
+        <w:t>eject,</w:t>
+      </w:r>
+      <w:r>
+        <w:rPr>
+          <w:rFonts w:hint="eastAsia"/>
+        </w:rPr>
+        <w:t>我没有</w:t>
+      </w:r>
+      <w:proofErr w:type="gramEnd"/>
+      <w:r>
+        <w:rPr>
+          <w:rFonts w:hint="eastAsia"/>
+        </w:rPr>
+        <w:t>git</w:t>
+      </w:r>
+      <w:r>
+        <w:t xml:space="preserve"> add</w:t>
+      </w:r>
+      <w:r>
+        <w:rPr>
+          <w:rFonts w:hint="eastAsia"/>
+        </w:rPr>
+        <w:t>那一步，因为我在解包前直接手动</w:t>
+      </w:r>
+      <w:r>
+        <w:rPr>
+          <w:rFonts w:hint="eastAsia"/>
+        </w:rPr>
+        <w:t>git</w:t>
+      </w:r>
+      <w:r>
+        <w:rPr>
+          <w:rFonts w:hint="eastAsia"/>
+        </w:rPr>
+        <w:t>更新了一次。</w:t>
+      </w:r>
+      <w:r>
+        <w:rPr>
+          <w:rFonts w:hint="eastAsia"/>
+        </w:rPr>
+        <w:t>老师的在线文档中也都有详细的记录：</w:t>
+      </w:r>
+      <w:r>
+        <w:rPr>
+          <w:noProof/>
+        </w:rPr>
+        <w:drawing>
+          <wp:inline distT="0" distB="0" distL="0" distR="0" wp14:anchorId="2D996074" wp14:editId="3F50E203">
+            <wp:extent cx="4318000" cy="2291644"/>
+            <wp:effectExtent l="0" t="0" r="6350" b="0"/>
+            <wp:docPr id="8" name="Picture 8" descr="Graphical user interface&#10;&#10;Description automatically generated"/>
+            <wp:cNvGraphicFramePr>
+              <a:graphicFrameLocks xmlns:a="http://schemas.openxmlformats.org/drawingml/2006/main" noChangeAspect="1"/>
+            </wp:cNvGraphicFramePr>
+            <a:graphic xmlns:a="http://schemas.openxmlformats.org/drawingml/2006/main">
+              <a:graphicData uri="http://schemas.openxmlformats.org/drawingml/2006/picture">
+                <pic:pic xmlns:pic="http://schemas.openxmlformats.org/drawingml/2006/picture">
+                  <pic:nvPicPr>
+                    <pic:cNvPr id="8" name="Picture 8" descr="Graphical user interface&#10;&#10;Description automatically generated"/>
+                    <pic:cNvPicPr/>
+                  </pic:nvPicPr>
+                  <pic:blipFill>
+                    <a:blip r:embed="rId16"/>
+                    <a:stretch>
+                      <a:fillRect/>
+                    </a:stretch>
+                  </pic:blipFill>
+                  <pic:spPr>
+                    <a:xfrm>
+                      <a:off x="0" y="0"/>
+                      <a:ext cx="4323511" cy="2294569"/>
+                    </a:xfrm>
+                    <a:prstGeom prst="rect">
+                      <a:avLst/>
+                    </a:prstGeom>
+                  </pic:spPr>
+                </pic:pic>
+              </a:graphicData>
+            </a:graphic>
+          </wp:inline>
+        </w:drawing>
       </w:r>
     </w:p>
     <w:p>

</xml_diff>